<commit_message>
Add CHIP.v in BrPred
</commit_message>
<xml_diff>
--- a/RISCV/report_chou.docx
+++ b/RISCV/report_chou.docx
@@ -1,6 +1,6 @@
 
 <file path=word/document.xml><?xml version="1.0" encoding="utf-8"?>
-<w:document xmlns:wpc="http://schemas.microsoft.com/office/word/2010/wordprocessingCanvas" xmlns:cx="http://schemas.microsoft.com/office/drawing/2014/chartex" xmlns:mc="http://schemas.openxmlformats.org/markup-compatibility/2006" xmlns:o="urn:schemas-microsoft-com:office:office" xmlns:r="http://schemas.openxmlformats.org/officeDocument/2006/relationships" xmlns:m="http://schemas.openxmlformats.org/officeDocument/2006/math" xmlns:v="urn:schemas-microsoft-com:vml" xmlns:wp14="http://schemas.microsoft.com/office/word/2010/wordprocessingDrawing" xmlns:wp="http://schemas.openxmlformats.org/drawingml/2006/wordprocessingDrawing" xmlns:w10="urn:schemas-microsoft-com:office:word" xmlns:w="http://schemas.openxmlformats.org/wordprocessingml/2006/main" xmlns:w14="http://schemas.microsoft.com/office/word/2010/wordml" xmlns:w15="http://schemas.microsoft.com/office/word/2012/wordml" xmlns:w16se="http://schemas.microsoft.com/office/word/2015/wordml/symex" xmlns:wpg="http://schemas.microsoft.com/office/word/2010/wordprocessingGroup" xmlns:wpi="http://schemas.microsoft.com/office/word/2010/wordprocessingInk" xmlns:wne="http://schemas.microsoft.com/office/word/2006/wordml" xmlns:wps="http://schemas.microsoft.com/office/word/2010/wordprocessingShape" mc:Ignorable="w14 w15 w16se wp14">
+<w:document xmlns:wpc="http://schemas.microsoft.com/office/word/2010/wordprocessingCanvas" xmlns:cx="http://schemas.microsoft.com/office/drawing/2014/chartex" xmlns:cx1="http://schemas.microsoft.com/office/drawing/2015/9/8/chartex" xmlns:cx2="http://schemas.microsoft.com/office/drawing/2015/10/21/chartex" xmlns:cx3="http://schemas.microsoft.com/office/drawing/2016/5/9/chartex" xmlns:cx4="http://schemas.microsoft.com/office/drawing/2016/5/10/chartex" xmlns:cx5="http://schemas.microsoft.com/office/drawing/2016/5/11/chartex" xmlns:cx6="http://schemas.microsoft.com/office/drawing/2016/5/12/chartex" xmlns:cx7="http://schemas.microsoft.com/office/drawing/2016/5/13/chartex" xmlns:cx8="http://schemas.microsoft.com/office/drawing/2016/5/14/chartex" xmlns:mc="http://schemas.openxmlformats.org/markup-compatibility/2006" xmlns:aink="http://schemas.microsoft.com/office/drawing/2016/ink" xmlns:am3d="http://schemas.microsoft.com/office/drawing/2017/model3d" xmlns:o="urn:schemas-microsoft-com:office:office" xmlns:r="http://schemas.openxmlformats.org/officeDocument/2006/relationships" xmlns:m="http://schemas.openxmlformats.org/officeDocument/2006/math" xmlns:v="urn:schemas-microsoft-com:vml" xmlns:wp14="http://schemas.microsoft.com/office/word/2010/wordprocessingDrawing" xmlns:wp="http://schemas.openxmlformats.org/drawingml/2006/wordprocessingDrawing" xmlns:w10="urn:schemas-microsoft-com:office:word" xmlns:w="http://schemas.openxmlformats.org/wordprocessingml/2006/main" xmlns:w14="http://schemas.microsoft.com/office/word/2010/wordml" xmlns:w15="http://schemas.microsoft.com/office/word/2012/wordml" xmlns:w16cex="http://schemas.microsoft.com/office/word/2018/wordml/cex" xmlns:w16cid="http://schemas.microsoft.com/office/word/2016/wordml/cid" xmlns:w16="http://schemas.microsoft.com/office/word/2018/wordml" xmlns:w16se="http://schemas.microsoft.com/office/word/2015/wordml/symex" xmlns:wpg="http://schemas.microsoft.com/office/word/2010/wordprocessingGroup" xmlns:wpi="http://schemas.microsoft.com/office/word/2010/wordprocessingInk" xmlns:wne="http://schemas.microsoft.com/office/word/2006/wordml" xmlns:wps="http://schemas.microsoft.com/office/word/2010/wordprocessingShape" mc:Ignorable="w14 w15 w16se w16cid w16 w16cex wp14">
   <w:body>
     <w:p>
       <w:pPr>
@@ -137,7 +137,6 @@
     <w:p>
       <w:pPr>
         <w:rPr>
-          <w:rFonts w:hint="eastAsia"/>
           <w:b/>
           <w:sz w:val="28"/>
           <w:szCs w:val="28"/>
@@ -153,7 +152,6 @@
         </w:numPr>
         <w:ind w:leftChars="0"/>
         <w:rPr>
-          <w:rFonts w:hint="eastAsia"/>
           <w:b/>
           <w:sz w:val="28"/>
           <w:szCs w:val="28"/>
@@ -602,7 +600,6 @@
     <w:p>
       <w:pPr>
         <w:rPr>
-          <w:rFonts w:hint="eastAsia"/>
           <w:b/>
           <w:sz w:val="28"/>
           <w:szCs w:val="28"/>
@@ -618,7 +615,6 @@
         </w:numPr>
         <w:ind w:leftChars="0"/>
         <w:rPr>
-          <w:rFonts w:hint="eastAsia"/>
           <w:b/>
           <w:sz w:val="28"/>
           <w:szCs w:val="28"/>
@@ -689,6 +685,9 @@
         <w:jc w:val="both"/>
       </w:pPr>
       <w:r>
+        <w:rPr>
+          <w:noProof/>
+        </w:rPr>
         <w:drawing>
           <wp:anchor distT="0" distB="0" distL="114300" distR="114300" simplePos="0" relativeHeight="251659264" behindDoc="0" locked="0" layoutInCell="1" allowOverlap="1" wp14:anchorId="5C024B12" wp14:editId="5F06CA41">
             <wp:simplePos x="0" y="0"/>
@@ -784,7 +783,6 @@
         <w:ind w:leftChars="0"/>
         <w:jc w:val="both"/>
         <w:rPr>
-          <w:rFonts w:hint="eastAsia"/>
           <w:b/>
         </w:rPr>
       </w:pPr>
@@ -1141,7 +1139,6 @@
         <w:ind w:leftChars="0"/>
         <w:jc w:val="both"/>
         <w:rPr>
-          <w:rFonts w:hint="eastAsia"/>
           <w:b/>
         </w:rPr>
       </w:pPr>
@@ -1210,24 +1207,13 @@
               <w:tl2br w:val="single" w:sz="4" w:space="0" w:color="auto"/>
             </w:tcBorders>
           </w:tcPr>
-          <w:p>
-            <w:pPr>
-              <w:rPr>
-                <w:rFonts w:hint="eastAsia"/>
-              </w:rPr>
-            </w:pPr>
-          </w:p>
+          <w:p/>
         </w:tc>
         <w:tc>
           <w:tcPr>
             <w:tcW w:w="1382" w:type="dxa"/>
           </w:tcPr>
           <w:p>
-            <w:pPr>
-              <w:rPr>
-                <w:rFonts w:hint="eastAsia"/>
-              </w:rPr>
-            </w:pPr>
             <w:r>
               <w:rPr>
                 <w:rFonts w:hint="eastAsia"/>
@@ -1241,11 +1227,6 @@
             <w:tcW w:w="1383" w:type="dxa"/>
           </w:tcPr>
           <w:p>
-            <w:pPr>
-              <w:rPr>
-                <w:rFonts w:hint="eastAsia"/>
-              </w:rPr>
-            </w:pPr>
             <w:r>
               <w:rPr>
                 <w:rFonts w:hint="eastAsia"/>
@@ -1259,11 +1240,6 @@
             <w:tcW w:w="1383" w:type="dxa"/>
           </w:tcPr>
           <w:p>
-            <w:pPr>
-              <w:rPr>
-                <w:rFonts w:hint="eastAsia"/>
-              </w:rPr>
-            </w:pPr>
             <w:r>
               <w:rPr>
                 <w:rFonts w:hint="eastAsia"/>
@@ -1277,11 +1253,6 @@
             <w:tcW w:w="1383" w:type="dxa"/>
           </w:tcPr>
           <w:p>
-            <w:pPr>
-              <w:rPr>
-                <w:rFonts w:hint="eastAsia"/>
-              </w:rPr>
-            </w:pPr>
             <w:r>
               <w:rPr>
                 <w:rFonts w:hint="eastAsia"/>
@@ -1295,11 +1266,6 @@
             <w:tcW w:w="1383" w:type="dxa"/>
           </w:tcPr>
           <w:p>
-            <w:pPr>
-              <w:rPr>
-                <w:rFonts w:hint="eastAsia"/>
-              </w:rPr>
-            </w:pPr>
             <w:r>
               <w:rPr>
                 <w:rFonts w:hint="eastAsia"/>
@@ -1315,11 +1281,6 @@
             <w:tcW w:w="1382" w:type="dxa"/>
           </w:tcPr>
           <w:p>
-            <w:pPr>
-              <w:rPr>
-                <w:rFonts w:hint="eastAsia"/>
-              </w:rPr>
-            </w:pPr>
             <w:r>
               <w:rPr>
                 <w:rFonts w:hint="eastAsia"/>
@@ -1345,11 +1306,6 @@
             <w:tcW w:w="1382" w:type="dxa"/>
           </w:tcPr>
           <w:p>
-            <w:pPr>
-              <w:rPr>
-                <w:rFonts w:hint="eastAsia"/>
-              </w:rPr>
-            </w:pPr>
             <w:r>
               <w:rPr>
                 <w:rFonts w:hint="eastAsia"/>
@@ -1363,11 +1319,6 @@
             <w:tcW w:w="1383" w:type="dxa"/>
           </w:tcPr>
           <w:p>
-            <w:pPr>
-              <w:rPr>
-                <w:rFonts w:hint="eastAsia"/>
-              </w:rPr>
-            </w:pPr>
             <w:r>
               <w:rPr>
                 <w:rFonts w:hint="eastAsia"/>
@@ -1381,11 +1332,6 @@
             <w:tcW w:w="1383" w:type="dxa"/>
           </w:tcPr>
           <w:p>
-            <w:pPr>
-              <w:rPr>
-                <w:rFonts w:hint="eastAsia"/>
-              </w:rPr>
-            </w:pPr>
             <w:r>
               <w:rPr>
                 <w:rFonts w:hint="eastAsia"/>
@@ -1399,11 +1345,6 @@
             <w:tcW w:w="1383" w:type="dxa"/>
           </w:tcPr>
           <w:p>
-            <w:pPr>
-              <w:rPr>
-                <w:rFonts w:hint="eastAsia"/>
-              </w:rPr>
-            </w:pPr>
             <w:r>
               <w:rPr>
                 <w:rFonts w:hint="eastAsia"/>
@@ -1417,11 +1358,6 @@
             <w:tcW w:w="1383" w:type="dxa"/>
           </w:tcPr>
           <w:p>
-            <w:pPr>
-              <w:rPr>
-                <w:rFonts w:hint="eastAsia"/>
-              </w:rPr>
-            </w:pPr>
             <w:r>
               <w:rPr>
                 <w:rFonts w:hint="eastAsia"/>
@@ -1498,13 +1434,21 @@
           <w:sz w:val="20"/>
           <w:szCs w:val="20"/>
         </w:rPr>
-        <w:t xml:space="preserve"> if the branch condition is true and continue if the branch condition is false</w:t>
+        <w:t xml:space="preserve"> if the branch condition is true and continue if </w:t>
       </w:r>
       <w:r>
         <w:rPr>
           <w:sz w:val="20"/>
           <w:szCs w:val="20"/>
         </w:rPr>
+        <w:lastRenderedPageBreak/>
+        <w:t>the branch condition is false</w:t>
+      </w:r>
+      <w:r>
+        <w:rPr>
+          <w:sz w:val="20"/>
+          <w:szCs w:val="20"/>
+        </w:rPr>
         <w:t>.</w:t>
       </w:r>
     </w:p>
@@ -1514,11 +1458,7 @@
       </w:pPr>
       <w:r>
         <w:tab/>
-        <w:t xml:space="preserve">To solve this problem, we introduce two new state transition mechanisms. </w:t>
-      </w:r>
-      <w:r>
-        <w:lastRenderedPageBreak/>
-        <w:t xml:space="preserve">Although they are far from intuition, they are quite suitable for </w:t>
+        <w:t xml:space="preserve">To solve this problem, we introduce two new state transition mechanisms. Although they are far from intuition, they are quite suitable for </w:t>
       </w:r>
       <w:proofErr w:type="spellStart"/>
       <w:r>
@@ -1698,24 +1638,13 @@
               <w:tl2br w:val="single" w:sz="4" w:space="0" w:color="auto"/>
             </w:tcBorders>
           </w:tcPr>
-          <w:p>
-            <w:pPr>
-              <w:rPr>
-                <w:rFonts w:hint="eastAsia"/>
-              </w:rPr>
-            </w:pPr>
-          </w:p>
+          <w:p/>
         </w:tc>
         <w:tc>
           <w:tcPr>
             <w:tcW w:w="1174" w:type="dxa"/>
           </w:tcPr>
           <w:p>
-            <w:pPr>
-              <w:rPr>
-                <w:rFonts w:hint="eastAsia"/>
-              </w:rPr>
-            </w:pPr>
             <w:r>
               <w:rPr>
                 <w:rFonts w:hint="eastAsia"/>
@@ -1729,11 +1658,6 @@
             <w:tcW w:w="1174" w:type="dxa"/>
           </w:tcPr>
           <w:p>
-            <w:pPr>
-              <w:rPr>
-                <w:rFonts w:hint="eastAsia"/>
-              </w:rPr>
-            </w:pPr>
             <w:r>
               <w:rPr>
                 <w:rFonts w:hint="eastAsia"/>
@@ -1747,11 +1671,6 @@
             <w:tcW w:w="1174" w:type="dxa"/>
           </w:tcPr>
           <w:p>
-            <w:pPr>
-              <w:rPr>
-                <w:rFonts w:hint="eastAsia"/>
-              </w:rPr>
-            </w:pPr>
             <w:r>
               <w:rPr>
                 <w:rFonts w:hint="eastAsia"/>
@@ -1765,11 +1684,6 @@
             <w:tcW w:w="1174" w:type="dxa"/>
           </w:tcPr>
           <w:p>
-            <w:pPr>
-              <w:rPr>
-                <w:rFonts w:hint="eastAsia"/>
-              </w:rPr>
-            </w:pPr>
             <w:r>
               <w:rPr>
                 <w:rFonts w:hint="eastAsia"/>
@@ -1783,11 +1697,6 @@
             <w:tcW w:w="1174" w:type="dxa"/>
           </w:tcPr>
           <w:p>
-            <w:pPr>
-              <w:rPr>
-                <w:rFonts w:hint="eastAsia"/>
-              </w:rPr>
-            </w:pPr>
             <w:r>
               <w:rPr>
                 <w:rFonts w:hint="eastAsia"/>
@@ -1801,11 +1710,6 @@
             <w:tcW w:w="1174" w:type="dxa"/>
           </w:tcPr>
           <w:p>
-            <w:pPr>
-              <w:rPr>
-                <w:rFonts w:hint="eastAsia"/>
-              </w:rPr>
-            </w:pPr>
             <w:r>
               <w:t xml:space="preserve">Reverse </w:t>
             </w:r>
@@ -1836,11 +1740,6 @@
             <w:tcW w:w="1173" w:type="dxa"/>
           </w:tcPr>
           <w:p>
-            <w:pPr>
-              <w:rPr>
-                <w:rFonts w:hint="eastAsia"/>
-              </w:rPr>
-            </w:pPr>
             <w:r>
               <w:rPr>
                 <w:rFonts w:hint="eastAsia"/>
@@ -1866,11 +1765,6 @@
             <w:tcW w:w="1174" w:type="dxa"/>
           </w:tcPr>
           <w:p>
-            <w:pPr>
-              <w:rPr>
-                <w:rFonts w:hint="eastAsia"/>
-              </w:rPr>
-            </w:pPr>
             <w:r>
               <w:rPr>
                 <w:rFonts w:hint="eastAsia"/>
@@ -1884,11 +1778,6 @@
             <w:tcW w:w="1174" w:type="dxa"/>
           </w:tcPr>
           <w:p>
-            <w:pPr>
-              <w:rPr>
-                <w:rFonts w:hint="eastAsia"/>
-              </w:rPr>
-            </w:pPr>
             <w:r>
               <w:rPr>
                 <w:rFonts w:hint="eastAsia"/>
@@ -1902,11 +1791,6 @@
             <w:tcW w:w="1174" w:type="dxa"/>
           </w:tcPr>
           <w:p>
-            <w:pPr>
-              <w:rPr>
-                <w:rFonts w:hint="eastAsia"/>
-              </w:rPr>
-            </w:pPr>
             <w:r>
               <w:rPr>
                 <w:rFonts w:hint="eastAsia"/>
@@ -1920,11 +1804,6 @@
             <w:tcW w:w="1174" w:type="dxa"/>
           </w:tcPr>
           <w:p>
-            <w:pPr>
-              <w:rPr>
-                <w:rFonts w:hint="eastAsia"/>
-              </w:rPr>
-            </w:pPr>
             <w:r>
               <w:rPr>
                 <w:rFonts w:hint="eastAsia"/>
@@ -1938,11 +1817,6 @@
             <w:tcW w:w="1174" w:type="dxa"/>
           </w:tcPr>
           <w:p>
-            <w:pPr>
-              <w:rPr>
-                <w:rFonts w:hint="eastAsia"/>
-              </w:rPr>
-            </w:pPr>
             <w:r>
               <w:rPr>
                 <w:rFonts w:hint="eastAsia"/>
@@ -1956,11 +1830,6 @@
             <w:tcW w:w="1174" w:type="dxa"/>
           </w:tcPr>
           <w:p>
-            <w:pPr>
-              <w:rPr>
-                <w:rFonts w:hint="eastAsia"/>
-              </w:rPr>
-            </w:pPr>
             <w:r>
               <w:rPr>
                 <w:rFonts w:hint="eastAsia"/>
@@ -2064,7 +1933,6 @@
         <w:ind w:leftChars="0"/>
         <w:jc w:val="both"/>
         <w:rPr>
-          <w:rFonts w:hint="eastAsia"/>
           <w:b/>
         </w:rPr>
       </w:pPr>
@@ -2082,7 +1950,11 @@
         <w:jc w:val="both"/>
       </w:pPr>
       <w:r>
-        <w:t>This state transition is the upgrade of the reverse 1-bit predictor. The initial state is Taken2. The right-handed side of the graph (Taken1 and NotTaken1) is the way the reverse 1-bit predictor changes its state.</w:t>
+        <w:t xml:space="preserve">This state transition is the upgrade of the reverse 1-bit predictor. The initial state is Taken2. The right-handed side of the graph (Taken1 and NotTaken1) is the way the </w:t>
+      </w:r>
+      <w:r>
+        <w:lastRenderedPageBreak/>
+        <w:t>reverse 1-bit predictor changes its state.</w:t>
       </w:r>
       <w:r>
         <w:rPr>
@@ -2108,11 +1980,7 @@
         <w:t xml:space="preserve"> that will </w:t>
       </w:r>
       <w:r>
-        <w:t xml:space="preserve">always take the branch behavior, so we need a </w:t>
-      </w:r>
-      <w:r>
-        <w:lastRenderedPageBreak/>
-        <w:t>mechanism for the state to change back to Taken2 if the predictor senses continual</w:t>
+        <w:t>always take the branch behavior, so we need a mechanism for the state to change back to Taken2 if the predictor senses continual</w:t>
       </w:r>
       <w:r>
         <w:t xml:space="preserve"> </w:t>
@@ -2164,24 +2032,13 @@
               <w:tl2br w:val="single" w:sz="4" w:space="0" w:color="auto"/>
             </w:tcBorders>
           </w:tcPr>
-          <w:p>
-            <w:pPr>
-              <w:rPr>
-                <w:rFonts w:hint="eastAsia"/>
-              </w:rPr>
-            </w:pPr>
-          </w:p>
+          <w:p/>
         </w:tc>
         <w:tc>
           <w:tcPr>
             <w:tcW w:w="1116" w:type="dxa"/>
           </w:tcPr>
           <w:p>
-            <w:pPr>
-              <w:rPr>
-                <w:rFonts w:hint="eastAsia"/>
-              </w:rPr>
-            </w:pPr>
             <w:r>
               <w:rPr>
                 <w:rFonts w:hint="eastAsia"/>
@@ -2195,11 +2052,6 @@
             <w:tcW w:w="1117" w:type="dxa"/>
           </w:tcPr>
           <w:p>
-            <w:pPr>
-              <w:rPr>
-                <w:rFonts w:hint="eastAsia"/>
-              </w:rPr>
-            </w:pPr>
             <w:r>
               <w:rPr>
                 <w:rFonts w:hint="eastAsia"/>
@@ -2213,11 +2065,6 @@
             <w:tcW w:w="1116" w:type="dxa"/>
           </w:tcPr>
           <w:p>
-            <w:pPr>
-              <w:rPr>
-                <w:rFonts w:hint="eastAsia"/>
-              </w:rPr>
-            </w:pPr>
             <w:r>
               <w:rPr>
                 <w:rFonts w:hint="eastAsia"/>
@@ -2231,11 +2078,6 @@
             <w:tcW w:w="1116" w:type="dxa"/>
           </w:tcPr>
           <w:p>
-            <w:pPr>
-              <w:rPr>
-                <w:rFonts w:hint="eastAsia"/>
-              </w:rPr>
-            </w:pPr>
             <w:r>
               <w:rPr>
                 <w:rFonts w:hint="eastAsia"/>
@@ -2249,11 +2091,6 @@
             <w:tcW w:w="1117" w:type="dxa"/>
           </w:tcPr>
           <w:p>
-            <w:pPr>
-              <w:rPr>
-                <w:rFonts w:hint="eastAsia"/>
-              </w:rPr>
-            </w:pPr>
             <w:r>
               <w:rPr>
                 <w:rFonts w:hint="eastAsia"/>
@@ -2267,11 +2104,6 @@
             <w:tcW w:w="1116" w:type="dxa"/>
           </w:tcPr>
           <w:p>
-            <w:pPr>
-              <w:rPr>
-                <w:rFonts w:hint="eastAsia"/>
-              </w:rPr>
-            </w:pPr>
             <w:r>
               <w:t xml:space="preserve">Reverse </w:t>
             </w:r>
@@ -2327,11 +2159,6 @@
             <w:tcW w:w="1116" w:type="dxa"/>
           </w:tcPr>
           <w:p>
-            <w:pPr>
-              <w:rPr>
-                <w:rFonts w:hint="eastAsia"/>
-              </w:rPr>
-            </w:pPr>
             <w:r>
               <w:rPr>
                 <w:rFonts w:hint="eastAsia"/>
@@ -2357,11 +2184,6 @@
             <w:tcW w:w="1116" w:type="dxa"/>
           </w:tcPr>
           <w:p>
-            <w:pPr>
-              <w:rPr>
-                <w:rFonts w:hint="eastAsia"/>
-              </w:rPr>
-            </w:pPr>
             <w:r>
               <w:rPr>
                 <w:rFonts w:hint="eastAsia"/>
@@ -2375,11 +2197,6 @@
             <w:tcW w:w="1117" w:type="dxa"/>
           </w:tcPr>
           <w:p>
-            <w:pPr>
-              <w:rPr>
-                <w:rFonts w:hint="eastAsia"/>
-              </w:rPr>
-            </w:pPr>
             <w:r>
               <w:rPr>
                 <w:rFonts w:hint="eastAsia"/>
@@ -2393,11 +2210,6 @@
             <w:tcW w:w="1116" w:type="dxa"/>
           </w:tcPr>
           <w:p>
-            <w:pPr>
-              <w:rPr>
-                <w:rFonts w:hint="eastAsia"/>
-              </w:rPr>
-            </w:pPr>
             <w:r>
               <w:rPr>
                 <w:rFonts w:hint="eastAsia"/>
@@ -2411,11 +2223,6 @@
             <w:tcW w:w="1116" w:type="dxa"/>
           </w:tcPr>
           <w:p>
-            <w:pPr>
-              <w:rPr>
-                <w:rFonts w:hint="eastAsia"/>
-              </w:rPr>
-            </w:pPr>
             <w:r>
               <w:rPr>
                 <w:rFonts w:hint="eastAsia"/>
@@ -2429,11 +2236,6 @@
             <w:tcW w:w="1117" w:type="dxa"/>
           </w:tcPr>
           <w:p>
-            <w:pPr>
-              <w:rPr>
-                <w:rFonts w:hint="eastAsia"/>
-              </w:rPr>
-            </w:pPr>
             <w:r>
               <w:rPr>
                 <w:rFonts w:hint="eastAsia"/>
@@ -2447,11 +2249,6 @@
             <w:tcW w:w="1116" w:type="dxa"/>
           </w:tcPr>
           <w:p>
-            <w:pPr>
-              <w:rPr>
-                <w:rFonts w:hint="eastAsia"/>
-              </w:rPr>
-            </w:pPr>
             <w:r>
               <w:rPr>
                 <w:rFonts w:hint="eastAsia"/>
@@ -2465,11 +2262,6 @@
             <w:tcW w:w="1117" w:type="dxa"/>
           </w:tcPr>
           <w:p>
-            <w:pPr>
-              <w:rPr>
-                <w:rFonts w:hint="eastAsia"/>
-              </w:rPr>
-            </w:pPr>
             <w:r>
               <w:rPr>
                 <w:rFonts w:hint="eastAsia"/>
@@ -2488,13 +2280,11 @@
         <w:tab/>
         <w:t xml:space="preserve">Finally, we give the </w:t>
       </w:r>
-      <w:proofErr w:type="spellStart"/>
-      <w:r>
-        <w:t>the</w:t>
-      </w:r>
-      <w:proofErr w:type="spellEnd"/>
-      <w:r>
-        <w:t xml:space="preserve"> table of accuracy rates of each type of predictor</w:t>
+      <w:r>
+        <w:t xml:space="preserve">following </w:t>
+      </w:r>
+      <w:r>
+        <w:t>table of accuracy rates of each type of predictor</w:t>
       </w:r>
       <w:r>
         <w:t xml:space="preserve"> (just approximation).</w:t>
@@ -2525,24 +2315,13 @@
               <w:tl2br w:val="single" w:sz="4" w:space="0" w:color="auto"/>
             </w:tcBorders>
           </w:tcPr>
-          <w:p>
-            <w:pPr>
-              <w:rPr>
-                <w:rFonts w:hint="eastAsia"/>
-              </w:rPr>
-            </w:pPr>
-          </w:p>
-        </w:tc>
-        <w:tc>
-          <w:tcPr>
-            <w:tcW w:w="1276" w:type="dxa"/>
-          </w:tcPr>
-          <w:p>
-            <w:pPr>
-              <w:rPr>
-                <w:rFonts w:hint="eastAsia"/>
-              </w:rPr>
-            </w:pPr>
+          <w:p/>
+        </w:tc>
+        <w:tc>
+          <w:tcPr>
+            <w:tcW w:w="1276" w:type="dxa"/>
+          </w:tcPr>
+          <w:p>
             <w:r>
               <w:rPr>
                 <w:rFonts w:hint="eastAsia"/>
@@ -2556,11 +2335,6 @@
             <w:tcW w:w="1276" w:type="dxa"/>
           </w:tcPr>
           <w:p>
-            <w:pPr>
-              <w:rPr>
-                <w:rFonts w:hint="eastAsia"/>
-              </w:rPr>
-            </w:pPr>
             <w:r>
               <w:rPr>
                 <w:rFonts w:hint="eastAsia"/>
@@ -2574,11 +2348,6 @@
             <w:tcW w:w="1276" w:type="dxa"/>
           </w:tcPr>
           <w:p>
-            <w:pPr>
-              <w:rPr>
-                <w:rFonts w:hint="eastAsia"/>
-              </w:rPr>
-            </w:pPr>
             <w:r>
               <w:rPr>
                 <w:rFonts w:hint="eastAsia"/>
@@ -2592,11 +2361,6 @@
             <w:tcW w:w="1276" w:type="dxa"/>
           </w:tcPr>
           <w:p>
-            <w:pPr>
-              <w:rPr>
-                <w:rFonts w:hint="eastAsia"/>
-              </w:rPr>
-            </w:pPr>
             <w:r>
               <w:rPr>
                 <w:rFonts w:hint="eastAsia"/>
@@ -2610,11 +2374,6 @@
             <w:tcW w:w="1276" w:type="dxa"/>
           </w:tcPr>
           <w:p>
-            <w:pPr>
-              <w:rPr>
-                <w:rFonts w:hint="eastAsia"/>
-              </w:rPr>
-            </w:pPr>
             <w:r>
               <w:t xml:space="preserve">Reverse </w:t>
             </w:r>
@@ -2670,11 +2429,6 @@
             <w:tcW w:w="1275" w:type="dxa"/>
           </w:tcPr>
           <w:p>
-            <w:pPr>
-              <w:rPr>
-                <w:rFonts w:hint="eastAsia"/>
-              </w:rPr>
-            </w:pPr>
             <w:r>
               <w:rPr>
                 <w:rFonts w:hint="eastAsia"/>
@@ -2682,10 +2436,7 @@
               <w:t>The</w:t>
             </w:r>
             <w:r>
-              <w:t xml:space="preserve"> </w:t>
-            </w:r>
-            <w:r>
-              <w:t xml:space="preserve">accuracy rate (using </w:t>
+              <w:t xml:space="preserve"> accuracy rate (using </w:t>
             </w:r>
             <w:proofErr w:type="spellStart"/>
             <w:r>
@@ -2702,11 +2453,6 @@
             <w:tcW w:w="1276" w:type="dxa"/>
           </w:tcPr>
           <w:p>
-            <w:pPr>
-              <w:rPr>
-                <w:rFonts w:hint="eastAsia"/>
-              </w:rPr>
-            </w:pPr>
             <w:r>
               <w:t>41.4%</w:t>
             </w:r>
@@ -2717,11 +2463,6 @@
             <w:tcW w:w="1276" w:type="dxa"/>
           </w:tcPr>
           <w:p>
-            <w:pPr>
-              <w:rPr>
-                <w:rFonts w:hint="eastAsia"/>
-              </w:rPr>
-            </w:pPr>
             <w:r>
               <w:t>60%</w:t>
             </w:r>
@@ -2732,11 +2473,6 @@
             <w:tcW w:w="1276" w:type="dxa"/>
           </w:tcPr>
           <w:p>
-            <w:pPr>
-              <w:rPr>
-                <w:rFonts w:hint="eastAsia"/>
-              </w:rPr>
-            </w:pPr>
             <w:r>
               <w:t>10%</w:t>
             </w:r>
@@ -2747,11 +2483,6 @@
             <w:tcW w:w="1276" w:type="dxa"/>
           </w:tcPr>
           <w:p>
-            <w:pPr>
-              <w:rPr>
-                <w:rFonts w:hint="eastAsia"/>
-              </w:rPr>
-            </w:pPr>
             <w:r>
               <w:t>41%</w:t>
             </w:r>
@@ -2762,11 +2493,6 @@
             <w:tcW w:w="1276" w:type="dxa"/>
           </w:tcPr>
           <w:p>
-            <w:pPr>
-              <w:rPr>
-                <w:rFonts w:hint="eastAsia"/>
-              </w:rPr>
-            </w:pPr>
             <w:r>
               <w:t>83%</w:t>
             </w:r>
@@ -2777,11 +2503,6 @@
             <w:tcW w:w="1276" w:type="dxa"/>
           </w:tcPr>
           <w:p>
-            <w:pPr>
-              <w:rPr>
-                <w:rFonts w:hint="eastAsia"/>
-              </w:rPr>
-            </w:pPr>
             <w:r>
               <w:t>87%</w:t>
             </w:r>
@@ -2849,13 +2570,7 @@
               <w:tl2br w:val="single" w:sz="4" w:space="0" w:color="auto"/>
             </w:tcBorders>
           </w:tcPr>
-          <w:p>
-            <w:pPr>
-              <w:rPr>
-                <w:rFonts w:hint="eastAsia"/>
-              </w:rPr>
-            </w:pPr>
-          </w:p>
+          <w:p/>
         </w:tc>
         <w:tc>
           <w:tcPr>
@@ -2865,9 +2580,6 @@
           <w:p>
             <w:pPr>
               <w:jc w:val="center"/>
-              <w:rPr>
-                <w:rFonts w:hint="eastAsia"/>
-              </w:rPr>
             </w:pPr>
             <w:r>
               <w:t>The execution time(ns)</w:t>
@@ -2884,24 +2596,13 @@
               <w:tl2br w:val="single" w:sz="4" w:space="0" w:color="auto"/>
             </w:tcBorders>
           </w:tcPr>
-          <w:p>
-            <w:pPr>
-              <w:rPr>
-                <w:rFonts w:hint="eastAsia"/>
-              </w:rPr>
-            </w:pPr>
-          </w:p>
-        </w:tc>
-        <w:tc>
-          <w:tcPr>
-            <w:tcW w:w="1276" w:type="dxa"/>
-          </w:tcPr>
-          <w:p>
-            <w:pPr>
-              <w:rPr>
-                <w:rFonts w:hint="eastAsia"/>
-              </w:rPr>
-            </w:pPr>
+          <w:p/>
+        </w:tc>
+        <w:tc>
+          <w:tcPr>
+            <w:tcW w:w="1276" w:type="dxa"/>
+          </w:tcPr>
+          <w:p>
             <w:r>
               <w:rPr>
                 <w:rFonts w:hint="eastAsia"/>
@@ -2915,11 +2616,6 @@
             <w:tcW w:w="1276" w:type="dxa"/>
           </w:tcPr>
           <w:p>
-            <w:pPr>
-              <w:rPr>
-                <w:rFonts w:hint="eastAsia"/>
-              </w:rPr>
-            </w:pPr>
             <w:r>
               <w:rPr>
                 <w:rFonts w:hint="eastAsia"/>
@@ -2933,11 +2629,6 @@
             <w:tcW w:w="1276" w:type="dxa"/>
           </w:tcPr>
           <w:p>
-            <w:pPr>
-              <w:rPr>
-                <w:rFonts w:hint="eastAsia"/>
-              </w:rPr>
-            </w:pPr>
             <w:r>
               <w:rPr>
                 <w:rFonts w:hint="eastAsia"/>
@@ -2951,11 +2642,6 @@
             <w:tcW w:w="1276" w:type="dxa"/>
           </w:tcPr>
           <w:p>
-            <w:pPr>
-              <w:rPr>
-                <w:rFonts w:hint="eastAsia"/>
-              </w:rPr>
-            </w:pPr>
             <w:r>
               <w:rPr>
                 <w:rFonts w:hint="eastAsia"/>
@@ -2969,11 +2655,6 @@
             <w:tcW w:w="1276" w:type="dxa"/>
           </w:tcPr>
           <w:p>
-            <w:pPr>
-              <w:rPr>
-                <w:rFonts w:hint="eastAsia"/>
-              </w:rPr>
-            </w:pPr>
             <w:r>
               <w:t xml:space="preserve">Reverse </w:t>
             </w:r>
@@ -3043,11 +2724,6 @@
             </w:r>
           </w:p>
           <w:p>
-            <w:pPr>
-              <w:rPr>
-                <w:rFonts w:hint="eastAsia"/>
-              </w:rPr>
-            </w:pPr>
             <w:r>
               <w:rPr>
                 <w:rFonts w:hint="eastAsia"/>
@@ -3156,11 +2832,6 @@
             </w:r>
           </w:p>
           <w:p>
-            <w:pPr>
-              <w:rPr>
-                <w:rFonts w:hint="eastAsia"/>
-              </w:rPr>
-            </w:pPr>
             <w:r>
               <w:t>c = 30</w:t>
             </w:r>
@@ -3171,11 +2842,6 @@
             <w:tcW w:w="1276" w:type="dxa"/>
           </w:tcPr>
           <w:p>
-            <w:pPr>
-              <w:rPr>
-                <w:rFonts w:hint="eastAsia"/>
-              </w:rPr>
-            </w:pPr>
             <w:r>
               <w:t>3785</w:t>
             </w:r>
@@ -3186,11 +2852,6 @@
             <w:tcW w:w="1276" w:type="dxa"/>
           </w:tcPr>
           <w:p>
-            <w:pPr>
-              <w:rPr>
-                <w:rFonts w:hint="eastAsia"/>
-              </w:rPr>
-            </w:pPr>
             <w:r>
               <w:t>3595</w:t>
             </w:r>
@@ -3201,11 +2862,6 @@
             <w:tcW w:w="1276" w:type="dxa"/>
           </w:tcPr>
           <w:p>
-            <w:pPr>
-              <w:rPr>
-                <w:rFonts w:hint="eastAsia"/>
-              </w:rPr>
-            </w:pPr>
             <w:r>
               <w:t>3705</w:t>
             </w:r>
@@ -3216,11 +2872,6 @@
             <w:tcW w:w="1276" w:type="dxa"/>
           </w:tcPr>
           <w:p>
-            <w:pPr>
-              <w:rPr>
-                <w:rFonts w:hint="eastAsia"/>
-              </w:rPr>
-            </w:pPr>
             <w:r>
               <w:t>3735</w:t>
             </w:r>
@@ -3231,11 +2882,6 @@
             <w:tcW w:w="1276" w:type="dxa"/>
           </w:tcPr>
           <w:p>
-            <w:pPr>
-              <w:rPr>
-                <w:rFonts w:hint="eastAsia"/>
-              </w:rPr>
-            </w:pPr>
             <w:r>
               <w:t>38</w:t>
             </w:r>
@@ -3249,11 +2895,6 @@
             <w:tcW w:w="1276" w:type="dxa"/>
           </w:tcPr>
           <w:p>
-            <w:pPr>
-              <w:rPr>
-                <w:rFonts w:hint="eastAsia"/>
-              </w:rPr>
-            </w:pPr>
             <w:r>
               <w:t>360</w:t>
             </w:r>
@@ -3275,6 +2916,7 @@
           </w:p>
           <w:p>
             <w:r>
+              <w:lastRenderedPageBreak/>
               <w:t>b = 20</w:t>
             </w:r>
           </w:p>
@@ -3293,6 +2935,7 @@
               <w:rPr>
                 <w:rFonts w:hint="eastAsia"/>
               </w:rPr>
+              <w:lastRenderedPageBreak/>
               <w:t>3935</w:t>
             </w:r>
           </w:p>
@@ -3370,7 +3013,6 @@
           </w:tcPr>
           <w:p>
             <w:r>
-              <w:lastRenderedPageBreak/>
               <w:t>a</w:t>
             </w:r>
             <w:r>
@@ -3399,11 +3041,6 @@
             <w:tcW w:w="1276" w:type="dxa"/>
           </w:tcPr>
           <w:p>
-            <w:pPr>
-              <w:rPr>
-                <w:rFonts w:hint="eastAsia"/>
-              </w:rPr>
-            </w:pPr>
             <w:r>
               <w:rPr>
                 <w:rFonts w:hint="eastAsia"/>
@@ -3417,11 +3054,6 @@
             <w:tcW w:w="1276" w:type="dxa"/>
           </w:tcPr>
           <w:p>
-            <w:pPr>
-              <w:rPr>
-                <w:rFonts w:hint="eastAsia"/>
-              </w:rPr>
-            </w:pPr>
             <w:r>
               <w:rPr>
                 <w:rFonts w:hint="eastAsia"/>
@@ -3435,11 +3067,6 @@
             <w:tcW w:w="1276" w:type="dxa"/>
           </w:tcPr>
           <w:p>
-            <w:pPr>
-              <w:rPr>
-                <w:rFonts w:hint="eastAsia"/>
-              </w:rPr>
-            </w:pPr>
             <w:r>
               <w:rPr>
                 <w:rFonts w:hint="eastAsia"/>
@@ -3453,11 +3080,6 @@
             <w:tcW w:w="1276" w:type="dxa"/>
           </w:tcPr>
           <w:p>
-            <w:pPr>
-              <w:rPr>
-                <w:rFonts w:hint="eastAsia"/>
-              </w:rPr>
-            </w:pPr>
             <w:r>
               <w:rPr>
                 <w:rFonts w:hint="eastAsia"/>
@@ -3471,11 +3093,6 @@
             <w:tcW w:w="1276" w:type="dxa"/>
           </w:tcPr>
           <w:p>
-            <w:pPr>
-              <w:rPr>
-                <w:rFonts w:hint="eastAsia"/>
-              </w:rPr>
-            </w:pPr>
             <w:r>
               <w:rPr>
                 <w:rFonts w:hint="eastAsia"/>
@@ -3489,11 +3106,6 @@
             <w:tcW w:w="1276" w:type="dxa"/>
           </w:tcPr>
           <w:p>
-            <w:pPr>
-              <w:rPr>
-                <w:rFonts w:hint="eastAsia"/>
-              </w:rPr>
-            </w:pPr>
             <w:r>
               <w:rPr>
                 <w:rFonts w:hint="eastAsia"/>
@@ -3538,11 +3150,6 @@
             <w:tcW w:w="1276" w:type="dxa"/>
           </w:tcPr>
           <w:p>
-            <w:pPr>
-              <w:rPr>
-                <w:rFonts w:hint="eastAsia"/>
-              </w:rPr>
-            </w:pPr>
             <w:r>
               <w:rPr>
                 <w:rFonts w:hint="eastAsia"/>
@@ -3556,11 +3163,6 @@
             <w:tcW w:w="1276" w:type="dxa"/>
           </w:tcPr>
           <w:p>
-            <w:pPr>
-              <w:rPr>
-                <w:rFonts w:hint="eastAsia"/>
-              </w:rPr>
-            </w:pPr>
             <w:r>
               <w:rPr>
                 <w:rFonts w:hint="eastAsia"/>
@@ -3574,11 +3176,6 @@
             <w:tcW w:w="1276" w:type="dxa"/>
           </w:tcPr>
           <w:p>
-            <w:pPr>
-              <w:rPr>
-                <w:rFonts w:hint="eastAsia"/>
-              </w:rPr>
-            </w:pPr>
             <w:r>
               <w:rPr>
                 <w:rFonts w:hint="eastAsia"/>
@@ -3592,11 +3189,6 @@
             <w:tcW w:w="1276" w:type="dxa"/>
           </w:tcPr>
           <w:p>
-            <w:pPr>
-              <w:rPr>
-                <w:rFonts w:hint="eastAsia"/>
-              </w:rPr>
-            </w:pPr>
             <w:r>
               <w:rPr>
                 <w:rFonts w:hint="eastAsia"/>
@@ -3610,11 +3202,6 @@
             <w:tcW w:w="1276" w:type="dxa"/>
           </w:tcPr>
           <w:p>
-            <w:pPr>
-              <w:rPr>
-                <w:rFonts w:hint="eastAsia"/>
-              </w:rPr>
-            </w:pPr>
             <w:r>
               <w:rPr>
                 <w:rFonts w:hint="eastAsia"/>
@@ -3628,11 +3215,6 @@
             <w:tcW w:w="1276" w:type="dxa"/>
           </w:tcPr>
           <w:p>
-            <w:pPr>
-              <w:rPr>
-                <w:rFonts w:hint="eastAsia"/>
-              </w:rPr>
-            </w:pPr>
             <w:r>
               <w:rPr>
                 <w:rFonts w:hint="eastAsia"/>
@@ -3677,11 +3259,6 @@
             <w:tcW w:w="1276" w:type="dxa"/>
           </w:tcPr>
           <w:p>
-            <w:pPr>
-              <w:rPr>
-                <w:rFonts w:hint="eastAsia"/>
-              </w:rPr>
-            </w:pPr>
             <w:r>
               <w:rPr>
                 <w:rFonts w:hint="eastAsia"/>
@@ -3695,11 +3272,6 @@
             <w:tcW w:w="1276" w:type="dxa"/>
           </w:tcPr>
           <w:p>
-            <w:pPr>
-              <w:rPr>
-                <w:rFonts w:hint="eastAsia"/>
-              </w:rPr>
-            </w:pPr>
             <w:r>
               <w:rPr>
                 <w:rFonts w:hint="eastAsia"/>
@@ -3713,11 +3285,6 @@
             <w:tcW w:w="1276" w:type="dxa"/>
           </w:tcPr>
           <w:p>
-            <w:pPr>
-              <w:rPr>
-                <w:rFonts w:hint="eastAsia"/>
-              </w:rPr>
-            </w:pPr>
             <w:r>
               <w:rPr>
                 <w:rFonts w:hint="eastAsia"/>
@@ -3731,11 +3298,6 @@
             <w:tcW w:w="1276" w:type="dxa"/>
           </w:tcPr>
           <w:p>
-            <w:pPr>
-              <w:rPr>
-                <w:rFonts w:hint="eastAsia"/>
-              </w:rPr>
-            </w:pPr>
             <w:r>
               <w:rPr>
                 <w:rFonts w:hint="eastAsia"/>
@@ -3749,11 +3311,6 @@
             <w:tcW w:w="1276" w:type="dxa"/>
           </w:tcPr>
           <w:p>
-            <w:pPr>
-              <w:rPr>
-                <w:rFonts w:hint="eastAsia"/>
-              </w:rPr>
-            </w:pPr>
             <w:r>
               <w:rPr>
                 <w:rFonts w:hint="eastAsia"/>
@@ -3767,11 +3324,6 @@
             <w:tcW w:w="1276" w:type="dxa"/>
           </w:tcPr>
           <w:p>
-            <w:pPr>
-              <w:rPr>
-                <w:rFonts w:hint="eastAsia"/>
-              </w:rPr>
-            </w:pPr>
             <w:r>
               <w:rPr>
                 <w:rFonts w:hint="eastAsia"/>
@@ -3803,13 +3355,7 @@
         <w:t xml:space="preserve">If we increase the proportion of interleaving patterns, 1-bit predictor and 2-bit predictor will perform poorly, justifying our </w:t>
       </w:r>
       <w:r>
-        <w:t xml:space="preserve">concept that both of the predictor cannot well-predict the interleaving branch behavior. But reverse 1-bit and 2-bit v2.0 can maintain comparatively good performance. The reason that </w:t>
-      </w:r>
-      <w:r>
-        <w:t>reverse 1-bit and 2-bit v2.0</w:t>
-      </w:r>
-      <w:r>
-        <w:t xml:space="preserve"> cannot outperform always-taken and always-not-taken is due to the fact that there are two continuous branch patterns in the interleaving loop. When the first branch pattern is checked in ID stage, the second branch pattern is already in IF stage, so the second pattern cannot use the new</w:t>
+        <w:t>concept that both of the predictor cannot well-predict the interleaving branch behavior. But reverse 1-bit and 2-bit v2.0 can maintain comparatively good performance. The reason that reverse 1-bit and 2-bit v2.0 cannot outperform always-taken and always-not-taken is due to the fact that there are two continuous branch patterns in the interleaving loop. When the first branch pattern is checked in ID stage, the second branch pattern is already in IF stage, so the second pattern cannot use the new</w:t>
       </w:r>
       <w:r>
         <w:t xml:space="preserve"> next state to predictor its behavior since the new next state needs to wait for the next cycle to be updated.</w:t>
@@ -3826,19 +3372,14 @@
         </w:rPr>
         <w:t xml:space="preserve">changing the number of interleaving patterns, we see that 2-bit v2.0 is </w:t>
       </w:r>
-      <w:proofErr w:type="spellStart"/>
+      <w:r>
+        <w:t xml:space="preserve">more </w:t>
+      </w:r>
       <w:r>
         <w:rPr>
           <w:rFonts w:hint="eastAsia"/>
         </w:rPr>
-        <w:t>stabler</w:t>
-      </w:r>
-      <w:proofErr w:type="spellEnd"/>
-      <w:r>
-        <w:rPr>
-          <w:rFonts w:hint="eastAsia"/>
-        </w:rPr>
-        <w:t xml:space="preserve"> than reverse 1-bit </w:t>
+        <w:t xml:space="preserve">stable than reverse 1-bit </w:t>
       </w:r>
       <w:r>
         <w:t>as long as there are not too many never-branch patterns.</w:t>
@@ -3909,9 +3450,6 @@
     <w:p>
       <w:pPr>
         <w:jc w:val="both"/>
-        <w:rPr>
-          <w:rFonts w:hint="eastAsia"/>
-        </w:rPr>
       </w:pPr>
       <w:r>
         <w:rPr>
@@ -3923,18 +3461,31 @@
         <w:t>In short, we have described several problems we met during the implementation of the BPU, and suggested some potential solutions. We also discuss the relationship between test patterns and the predictor. However, we found that there is hard to create a global solution that is suitable for all patterns we met. How practical th</w:t>
       </w:r>
       <w:r>
-        <w:t xml:space="preserve">ese solutions are </w:t>
+        <w:t xml:space="preserve">ese solutions </w:t>
+      </w:r>
+      <w:r>
+        <w:t xml:space="preserve">are </w:t>
       </w:r>
       <w:proofErr w:type="gramStart"/>
       <w:r>
         <w:t>depend</w:t>
       </w:r>
+      <w:r>
+        <w:t>s</w:t>
+      </w:r>
       <w:proofErr w:type="gramEnd"/>
       <w:r>
-        <w:t xml:space="preserve"> on the probabilities of patterns happened in real life.</w:t>
-      </w:r>
-      <w:bookmarkStart w:id="0" w:name="_GoBack"/>
-      <w:bookmarkEnd w:id="0"/>
+        <w:t xml:space="preserve"> </w:t>
+      </w:r>
+      <w:r>
+        <w:t>on the probabilities of patterns happened in real</w:t>
+      </w:r>
+      <w:r>
+        <w:t>ity</w:t>
+      </w:r>
+      <w:r>
+        <w:t>.</w:t>
+      </w:r>
     </w:p>
     <w:sectPr>
       <w:pgSz w:w="11906" w:h="16838"/>
@@ -3947,7 +3498,7 @@
 </file>
 
 <file path=word/numbering.xml><?xml version="1.0" encoding="utf-8"?>
-<w:numbering xmlns:wpc="http://schemas.microsoft.com/office/word/2010/wordprocessingCanvas" xmlns:cx="http://schemas.microsoft.com/office/drawing/2014/chartex" xmlns:mc="http://schemas.openxmlformats.org/markup-compatibility/2006" xmlns:o="urn:schemas-microsoft-com:office:office" xmlns:r="http://schemas.openxmlformats.org/officeDocument/2006/relationships" xmlns:m="http://schemas.openxmlformats.org/officeDocument/2006/math" xmlns:v="urn:schemas-microsoft-com:vml" xmlns:wp14="http://schemas.microsoft.com/office/word/2010/wordprocessingDrawing" xmlns:wp="http://schemas.openxmlformats.org/drawingml/2006/wordprocessingDrawing" xmlns:w10="urn:schemas-microsoft-com:office:word" xmlns:w="http://schemas.openxmlformats.org/wordprocessingml/2006/main" xmlns:w14="http://schemas.microsoft.com/office/word/2010/wordml" xmlns:w15="http://schemas.microsoft.com/office/word/2012/wordml" xmlns:w16se="http://schemas.microsoft.com/office/word/2015/wordml/symex" xmlns:wpg="http://schemas.microsoft.com/office/word/2010/wordprocessingGroup" xmlns:wpi="http://schemas.microsoft.com/office/word/2010/wordprocessingInk" xmlns:wne="http://schemas.microsoft.com/office/word/2006/wordml" xmlns:wps="http://schemas.microsoft.com/office/word/2010/wordprocessingShape" mc:Ignorable="w14 w15 w16se wp14">
+<w:numbering xmlns:wpc="http://schemas.microsoft.com/office/word/2010/wordprocessingCanvas" xmlns:cx="http://schemas.microsoft.com/office/drawing/2014/chartex" xmlns:cx1="http://schemas.microsoft.com/office/drawing/2015/9/8/chartex" xmlns:cx2="http://schemas.microsoft.com/office/drawing/2015/10/21/chartex" xmlns:cx3="http://schemas.microsoft.com/office/drawing/2016/5/9/chartex" xmlns:cx4="http://schemas.microsoft.com/office/drawing/2016/5/10/chartex" xmlns:cx5="http://schemas.microsoft.com/office/drawing/2016/5/11/chartex" xmlns:cx6="http://schemas.microsoft.com/office/drawing/2016/5/12/chartex" xmlns:cx7="http://schemas.microsoft.com/office/drawing/2016/5/13/chartex" xmlns:cx8="http://schemas.microsoft.com/office/drawing/2016/5/14/chartex" xmlns:mc="http://schemas.openxmlformats.org/markup-compatibility/2006" xmlns:aink="http://schemas.microsoft.com/office/drawing/2016/ink" xmlns:am3d="http://schemas.microsoft.com/office/drawing/2017/model3d" xmlns:o="urn:schemas-microsoft-com:office:office" xmlns:r="http://schemas.openxmlformats.org/officeDocument/2006/relationships" xmlns:m="http://schemas.openxmlformats.org/officeDocument/2006/math" xmlns:v="urn:schemas-microsoft-com:vml" xmlns:wp14="http://schemas.microsoft.com/office/word/2010/wordprocessingDrawing" xmlns:wp="http://schemas.openxmlformats.org/drawingml/2006/wordprocessingDrawing" xmlns:w10="urn:schemas-microsoft-com:office:word" xmlns:w="http://schemas.openxmlformats.org/wordprocessingml/2006/main" xmlns:w14="http://schemas.microsoft.com/office/word/2010/wordml" xmlns:w15="http://schemas.microsoft.com/office/word/2012/wordml" xmlns:w16cex="http://schemas.microsoft.com/office/word/2018/wordml/cex" xmlns:w16cid="http://schemas.microsoft.com/office/word/2016/wordml/cid" xmlns:w16="http://schemas.microsoft.com/office/word/2018/wordml" xmlns:w16se="http://schemas.microsoft.com/office/word/2015/wordml/symex" xmlns:wpg="http://schemas.microsoft.com/office/word/2010/wordprocessingGroup" xmlns:wpi="http://schemas.microsoft.com/office/word/2010/wordprocessingInk" xmlns:wne="http://schemas.microsoft.com/office/word/2006/wordml" xmlns:wps="http://schemas.microsoft.com/office/word/2010/wordprocessingShape" mc:Ignorable="w14 w15 w16se w16cid w16 w16cex wp14">
   <w:abstractNum w:abstractNumId="0" w15:restartNumberingAfterBreak="0">
     <w:nsid w:val="195209A1"/>
     <w:multiLevelType w:val="hybridMultilevel"/>
@@ -4843,7 +4394,7 @@
 </file>
 
 <file path=word/styles.xml><?xml version="1.0" encoding="utf-8"?>
-<w:styles xmlns:mc="http://schemas.openxmlformats.org/markup-compatibility/2006" xmlns:r="http://schemas.openxmlformats.org/officeDocument/2006/relationships" xmlns:w="http://schemas.openxmlformats.org/wordprocessingml/2006/main" xmlns:w14="http://schemas.microsoft.com/office/word/2010/wordml" xmlns:w15="http://schemas.microsoft.com/office/word/2012/wordml" xmlns:w16se="http://schemas.microsoft.com/office/word/2015/wordml/symex" mc:Ignorable="w14 w15 w16se">
+<w:styles xmlns:mc="http://schemas.openxmlformats.org/markup-compatibility/2006" xmlns:r="http://schemas.openxmlformats.org/officeDocument/2006/relationships" xmlns:w="http://schemas.openxmlformats.org/wordprocessingml/2006/main" xmlns:w14="http://schemas.microsoft.com/office/word/2010/wordml" xmlns:w15="http://schemas.microsoft.com/office/word/2012/wordml" xmlns:w16cex="http://schemas.microsoft.com/office/word/2018/wordml/cex" xmlns:w16cid="http://schemas.microsoft.com/office/word/2016/wordml/cid" xmlns:w16="http://schemas.microsoft.com/office/word/2018/wordml" xmlns:w16se="http://schemas.microsoft.com/office/word/2015/wordml/symex" mc:Ignorable="w14 w15 w16se w16cid w16 w16cex">
   <w:docDefaults>
     <w:rPrDefault>
       <w:rPr>
@@ -4856,7 +4407,7 @@
     </w:rPrDefault>
     <w:pPrDefault/>
   </w:docDefaults>
-  <w:latentStyles w:defLockedState="0" w:defUIPriority="99" w:defSemiHidden="0" w:defUnhideWhenUsed="0" w:defQFormat="0" w:count="371">
+  <w:latentStyles w:defLockedState="0" w:defUIPriority="99" w:defSemiHidden="0" w:defUnhideWhenUsed="0" w:defQFormat="0" w:count="376">
     <w:lsdException w:name="Normal" w:uiPriority="0" w:qFormat="1"/>
     <w:lsdException w:name="heading 1" w:uiPriority="9" w:qFormat="1"/>
     <w:lsdException w:name="heading 2" w:semiHidden="1" w:uiPriority="9" w:unhideWhenUsed="1" w:qFormat="1"/>
@@ -4962,7 +4513,6 @@
     <w:lsdException w:name="HTML Sample" w:semiHidden="1" w:unhideWhenUsed="1"/>
     <w:lsdException w:name="HTML Typewriter" w:semiHidden="1" w:unhideWhenUsed="1"/>
     <w:lsdException w:name="HTML Variable" w:semiHidden="1" w:unhideWhenUsed="1"/>
-    <w:lsdException w:name="Normal Table" w:semiHidden="1" w:unhideWhenUsed="1"/>
     <w:lsdException w:name="annotation subject" w:semiHidden="1" w:unhideWhenUsed="1"/>
     <w:lsdException w:name="No List" w:semiHidden="1" w:unhideWhenUsed="1"/>
     <w:lsdException w:name="Outline List 1" w:semiHidden="1" w:unhideWhenUsed="1"/>
@@ -5005,11 +4555,8 @@
     <w:lsdException w:name="Table Contemporary" w:semiHidden="1" w:unhideWhenUsed="1"/>
     <w:lsdException w:name="Table Elegant" w:semiHidden="1" w:unhideWhenUsed="1"/>
     <w:lsdException w:name="Table Professional" w:semiHidden="1" w:unhideWhenUsed="1"/>
-    <w:lsdException w:name="Table Subtle 1" w:semiHidden="1" w:unhideWhenUsed="1"/>
     <w:lsdException w:name="Table Subtle 2" w:semiHidden="1" w:unhideWhenUsed="1"/>
     <w:lsdException w:name="Table Web 1" w:semiHidden="1" w:unhideWhenUsed="1"/>
-    <w:lsdException w:name="Table Web 2" w:semiHidden="1" w:unhideWhenUsed="1"/>
-    <w:lsdException w:name="Table Web 3" w:semiHidden="1" w:unhideWhenUsed="1"/>
     <w:lsdException w:name="Balloon Text" w:semiHidden="1" w:unhideWhenUsed="1"/>
     <w:lsdException w:name="Table Grid" w:uiPriority="39"/>
     <w:lsdException w:name="Table Theme" w:semiHidden="1" w:unhideWhenUsed="1"/>
@@ -5228,6 +4775,11 @@
     <w:lsdException w:name="List Table 5 Dark Accent 6" w:uiPriority="50"/>
     <w:lsdException w:name="List Table 6 Colorful Accent 6" w:uiPriority="51"/>
     <w:lsdException w:name="List Table 7 Colorful Accent 6" w:uiPriority="52"/>
+    <w:lsdException w:name="Mention" w:semiHidden="1" w:unhideWhenUsed="1"/>
+    <w:lsdException w:name="Smart Hyperlink" w:semiHidden="1" w:unhideWhenUsed="1"/>
+    <w:lsdException w:name="Hashtag" w:semiHidden="1" w:unhideWhenUsed="1"/>
+    <w:lsdException w:name="Unresolved Mention" w:semiHidden="1" w:unhideWhenUsed="1"/>
+    <w:lsdException w:name="Smart Link" w:semiHidden="1" w:unhideWhenUsed="1"/>
   </w:latentStyles>
   <w:style w:type="paragraph" w:default="1" w:styleId="a">
     <w:name w:val="Normal"/>

</xml_diff>